<commit_message>
Update Gestione Informatica Inventario Comunale.docx
Aggiornato alla versione finale
</commit_message>
<xml_diff>
--- a/dati/Gestione Informatica Inventario Comunale.docx
+++ b/dati/Gestione Informatica Inventario Comunale.docx
@@ -61,19 +61,22 @@
         </w:numPr>
       </w:pPr>
       <w:r>
-        <w:t>GPO= gestione dell’inventario (struttura</w:t>
+        <w:t xml:space="preserve">GPO= </w:t>
       </w:r>
       <w:r>
-        <w:t xml:space="preserve"> e gestione</w:t>
+        <w:t>Gestione del progetto</w:t>
       </w:r>
+    </w:p>
+    <w:p>
+      <w:pPr>
+        <w:pStyle w:val="Paragrafoelenco"/>
+        <w:numPr>
+          <w:ilvl w:val="0"/>
+          <w:numId w:val="1"/>
+        </w:numPr>
+      </w:pPr>
       <w:r>
-        <w:t xml:space="preserve"> degli ordini</w:t>
-      </w:r>
-      <w:r>
-        <w:t xml:space="preserve"> da dare ai fornitori</w:t>
-      </w:r>
-      <w:r>
-        <w:t>)</w:t>
+        <w:t>TPS= Esportazione dati in formato JSON</w:t>
       </w:r>
       <w:bookmarkStart w:id="0" w:name="_GoBack"/>
       <w:bookmarkEnd w:id="0"/>

</xml_diff>